<commit_message>
debut cahier des charges
</commit_message>
<xml_diff>
--- a/Questions/Début projet picross.docx
+++ b/Questions/Début projet picross.docx
@@ -176,13 +176,7 @@
         <w:rPr>
           <w:b/>
         </w:rPr>
-        <w:t>L’uti</w:t>
-      </w:r>
-      <w:r>
-        <w:rPr>
-          <w:b/>
-        </w:rPr>
-        <w:t xml:space="preserve">lisateur </w:t>
+        <w:t xml:space="preserve">L’utilisateur </w:t>
       </w:r>
       <w:proofErr w:type="spellStart"/>
       <w:r>
@@ -196,137 +190,7 @@
         <w:rPr>
           <w:b/>
         </w:rPr>
-        <w:t>-il le droit de créer sa propre grille?</w:t>
-      </w:r>
-    </w:p>
-    <w:p>
-      <w:pPr>
-        <w:numPr>
-          <w:ilvl w:val="0"/>
-          <w:numId w:val="1"/>
-        </w:numPr>
-        <w:contextualSpacing/>
-        <w:rPr>
-          <w:b/>
-        </w:rPr>
-      </w:pPr>
-      <w:r>
-        <w:rPr>
-          <w:b/>
-        </w:rPr>
-        <w:t>L’utilisateur doit-il pouvoir sauvegarder sa partie?</w:t>
-      </w:r>
-    </w:p>
-    <w:p>
-      <w:pPr>
-        <w:numPr>
-          <w:ilvl w:val="0"/>
-          <w:numId w:val="1"/>
-        </w:numPr>
-        <w:contextualSpacing/>
-        <w:rPr>
-          <w:b/>
-        </w:rPr>
-      </w:pPr>
-      <w:r>
-        <w:rPr>
-          <w:b/>
-        </w:rPr>
-        <w:t xml:space="preserve">Doit-on ajouter un </w:t>
-      </w:r>
-      <w:proofErr w:type="spellStart"/>
-      <w:r>
-        <w:rPr>
-          <w:b/>
-        </w:rPr>
-        <w:t>timer</w:t>
-      </w:r>
-      <w:proofErr w:type="spellEnd"/>
-      <w:r>
-        <w:rPr>
-          <w:b/>
-        </w:rPr>
-        <w:t xml:space="preserve"> ou un chrono ou les deux? un </w:t>
-      </w:r>
-      <w:proofErr w:type="spellStart"/>
-      <w:r>
-        <w:rPr>
-          <w:b/>
-        </w:rPr>
-        <w:t>leaderboard</w:t>
-      </w:r>
-      <w:proofErr w:type="spellEnd"/>
-      <w:r>
-        <w:rPr>
-          <w:b/>
-        </w:rPr>
-        <w:t>? Un système de compétition?</w:t>
-      </w:r>
-    </w:p>
-    <w:p>
-      <w:pPr>
-        <w:numPr>
-          <w:ilvl w:val="0"/>
-          <w:numId w:val="1"/>
-        </w:numPr>
-        <w:contextualSpacing/>
-        <w:rPr>
-          <w:b/>
-        </w:rPr>
-      </w:pPr>
-      <w:r>
-        <w:rPr>
-          <w:b/>
-        </w:rPr>
-        <w:t>Doit-on utiliser des modes de jeu (mode entraînement, mod</w:t>
-      </w:r>
-      <w:r>
-        <w:rPr>
-          <w:b/>
-        </w:rPr>
-        <w:t>e compétition…)</w:t>
-      </w:r>
-    </w:p>
-    <w:p>
-      <w:pPr>
-        <w:numPr>
-          <w:ilvl w:val="0"/>
-          <w:numId w:val="1"/>
-        </w:numPr>
-        <w:contextualSpacing/>
-        <w:rPr>
-          <w:b/>
-        </w:rPr>
-      </w:pPr>
-      <w:r>
-        <w:rPr>
-          <w:b/>
-        </w:rPr>
-        <w:t>Peut-on affronter un autre joueur en même temps (premier qui finit gagne la partie)</w:t>
-      </w:r>
-    </w:p>
-    <w:p>
-      <w:pPr>
-        <w:numPr>
-          <w:ilvl w:val="0"/>
-          <w:numId w:val="1"/>
-        </w:numPr>
-        <w:contextualSpacing/>
-        <w:rPr>
-          <w:b/>
-        </w:rPr>
-      </w:pPr>
-      <w:r>
-        <w:rPr>
-          <w:b/>
-        </w:rPr>
-        <w:t>Quelle donnée</w:t>
-      </w:r>
-      <w:r>
-        <w:rPr>
-          <w:b/>
-        </w:rPr>
-        <w:t>s</w:t>
+        <w:t>-</w:t>
       </w:r>
       <w:bookmarkStart w:id="0" w:name="_GoBack"/>
       <w:bookmarkEnd w:id="0"/>
@@ -334,6 +198,142 @@
         <w:rPr>
           <w:b/>
         </w:rPr>
+        <w:t>il</w:t>
+      </w:r>
+      <w:r>
+        <w:rPr>
+          <w:b/>
+        </w:rPr>
+        <w:t xml:space="preserve"> le droit de créer sa propre grille?</w:t>
+      </w:r>
+    </w:p>
+    <w:p>
+      <w:pPr>
+        <w:numPr>
+          <w:ilvl w:val="0"/>
+          <w:numId w:val="1"/>
+        </w:numPr>
+        <w:contextualSpacing/>
+        <w:rPr>
+          <w:b/>
+        </w:rPr>
+      </w:pPr>
+      <w:r>
+        <w:rPr>
+          <w:b/>
+        </w:rPr>
+        <w:t>L’utilisateur doit-il pouvoir sauvegarder sa partie?</w:t>
+      </w:r>
+    </w:p>
+    <w:p>
+      <w:pPr>
+        <w:numPr>
+          <w:ilvl w:val="0"/>
+          <w:numId w:val="1"/>
+        </w:numPr>
+        <w:contextualSpacing/>
+        <w:rPr>
+          <w:b/>
+        </w:rPr>
+      </w:pPr>
+      <w:r>
+        <w:rPr>
+          <w:b/>
+        </w:rPr>
+        <w:t xml:space="preserve">Doit-on ajouter un </w:t>
+      </w:r>
+      <w:proofErr w:type="spellStart"/>
+      <w:r>
+        <w:rPr>
+          <w:b/>
+        </w:rPr>
+        <w:t>timer</w:t>
+      </w:r>
+      <w:proofErr w:type="spellEnd"/>
+      <w:r>
+        <w:rPr>
+          <w:b/>
+        </w:rPr>
+        <w:t xml:space="preserve"> ou un chrono ou les deux? un </w:t>
+      </w:r>
+      <w:proofErr w:type="spellStart"/>
+      <w:r>
+        <w:rPr>
+          <w:b/>
+        </w:rPr>
+        <w:t>leaderboard</w:t>
+      </w:r>
+      <w:proofErr w:type="spellEnd"/>
+      <w:r>
+        <w:rPr>
+          <w:b/>
+        </w:rPr>
+        <w:t>? Un système de compétition?</w:t>
+      </w:r>
+    </w:p>
+    <w:p>
+      <w:pPr>
+        <w:numPr>
+          <w:ilvl w:val="0"/>
+          <w:numId w:val="1"/>
+        </w:numPr>
+        <w:contextualSpacing/>
+        <w:rPr>
+          <w:b/>
+        </w:rPr>
+      </w:pPr>
+      <w:r>
+        <w:rPr>
+          <w:b/>
+        </w:rPr>
+        <w:t>Doit-on utiliser des modes de jeu (mode entraînement, mode compétition…)</w:t>
+      </w:r>
+    </w:p>
+    <w:p>
+      <w:pPr>
+        <w:numPr>
+          <w:ilvl w:val="0"/>
+          <w:numId w:val="1"/>
+        </w:numPr>
+        <w:contextualSpacing/>
+        <w:rPr>
+          <w:b/>
+        </w:rPr>
+      </w:pPr>
+      <w:r>
+        <w:rPr>
+          <w:b/>
+        </w:rPr>
+        <w:t>Peut-on affronter un autre joueur en même temps (premier qui finit gagne la partie)</w:t>
+      </w:r>
+    </w:p>
+    <w:p>
+      <w:pPr>
+        <w:numPr>
+          <w:ilvl w:val="0"/>
+          <w:numId w:val="1"/>
+        </w:numPr>
+        <w:contextualSpacing/>
+        <w:rPr>
+          <w:b/>
+        </w:rPr>
+      </w:pPr>
+      <w:r>
+        <w:rPr>
+          <w:b/>
+        </w:rPr>
+        <w:t>Quelle donnée</w:t>
+      </w:r>
+      <w:r>
+        <w:rPr>
+          <w:b/>
+        </w:rPr>
+        <w:t>s</w:t>
+      </w:r>
+      <w:r>
+        <w:rPr>
+          <w:b/>
+        </w:rPr>
         <w:t xml:space="preserve"> doit on connaître sur les joueur</w:t>
       </w:r>
       <w:r>
@@ -404,33 +404,111 @@
           <w:b/>
         </w:rPr>
       </w:pPr>
+      <w:r>
+        <w:rPr>
+          <w:b/>
+        </w:rPr>
+        <w:t>Peut-on</w:t>
+      </w:r>
+      <w:r>
+        <w:rPr>
+          <w:b/>
+        </w:rPr>
+        <w:t xml:space="preserve"> utiliser différentes couleurs pour le </w:t>
+      </w:r>
       <w:proofErr w:type="spellStart"/>
       <w:r>
         <w:rPr>
           <w:b/>
         </w:rPr>
-        <w:t>Peut on</w:t>
+        <w:t>picross</w:t>
       </w:r>
       <w:proofErr w:type="spellEnd"/>
       <w:r>
         <w:rPr>
           <w:b/>
         </w:rPr>
-        <w:t xml:space="preserve"> utiliser différentes couleurs pour le </w:t>
+        <w:t xml:space="preserve"> ou une seule couleur?</w:t>
+      </w:r>
+    </w:p>
+    <w:p>
+      <w:pPr>
+        <w:numPr>
+          <w:ilvl w:val="0"/>
+          <w:numId w:val="1"/>
+        </w:numPr>
+        <w:contextualSpacing/>
+        <w:rPr>
+          <w:b/>
+        </w:rPr>
+      </w:pPr>
+      <w:r>
+        <w:rPr>
+          <w:b/>
+        </w:rPr>
+        <w:t>Peut-on</w:t>
+      </w:r>
+      <w:r>
+        <w:rPr>
+          <w:b/>
+        </w:rPr>
+        <w:t xml:space="preserve"> barrer les valeurs une fois que les cases sont utilisées?</w:t>
+      </w:r>
+    </w:p>
+    <w:p>
+      <w:pPr>
+        <w:numPr>
+          <w:ilvl w:val="0"/>
+          <w:numId w:val="1"/>
+        </w:numPr>
+        <w:contextualSpacing/>
+        <w:rPr>
+          <w:b/>
+        </w:rPr>
+      </w:pPr>
+      <w:r>
+        <w:rPr>
+          <w:b/>
+        </w:rPr>
+        <w:t>Quelle gestion des erreurs mettre en place? Indiquer au joueur qu’il a fait une erreur ou attendre que le joueur demande au jeu si il a fait des erreurs</w:t>
+      </w:r>
+    </w:p>
+    <w:p>
+      <w:pPr>
+        <w:numPr>
+          <w:ilvl w:val="0"/>
+          <w:numId w:val="1"/>
+        </w:numPr>
+        <w:contextualSpacing/>
+        <w:rPr>
+          <w:b/>
+        </w:rPr>
+      </w:pPr>
+      <w:r>
+        <w:rPr>
+          <w:b/>
+        </w:rPr>
+        <w:t>Y’</w:t>
       </w:r>
       <w:proofErr w:type="spellStart"/>
       <w:r>
         <w:rPr>
           <w:b/>
         </w:rPr>
-        <w:t>picross</w:t>
+        <w:t>a t</w:t>
       </w:r>
       <w:proofErr w:type="spellEnd"/>
       <w:r>
         <w:rPr>
           <w:b/>
         </w:rPr>
-        <w:t xml:space="preserve"> ou une seule couleur?</w:t>
+        <w:t>-il</w:t>
+      </w:r>
+      <w:r>
+        <w:rPr>
+          <w:b/>
+        </w:rPr>
+        <w:t xml:space="preserve"> un nombre d’aide max possible?</w:t>
       </w:r>
     </w:p>
     <w:p>
@@ -444,25 +522,11 @@
           <w:b/>
         </w:rPr>
       </w:pPr>
-      <w:proofErr w:type="spellStart"/>
-      <w:r>
-        <w:rPr>
-          <w:b/>
-        </w:rPr>
-        <w:t>Peut on</w:t>
-      </w:r>
-      <w:proofErr w:type="spellEnd"/>
-      <w:r>
-        <w:rPr>
-          <w:b/>
-        </w:rPr>
-        <w:t xml:space="preserve"> barrer les va</w:t>
-      </w:r>
-      <w:r>
-        <w:rPr>
-          <w:b/>
-        </w:rPr>
-        <w:t>leurs une fois que les cases sont utilisées?</w:t>
+      <w:r>
+        <w:rPr>
+          <w:b/>
+        </w:rPr>
+        <w:t>Quel type d’aide proposer? (Remplir une ligne/noircir une case/Clique sur une case entraîne la confirmation du jeu/indiquer une ligne à remplir…)</w:t>
       </w:r>
     </w:p>
     <w:p>
@@ -480,7 +544,7 @@
         <w:rPr>
           <w:b/>
         </w:rPr>
-        <w:t>Quelle gestion des erreurs mettre en place? Indiquer au joueur qu’il a fait une erreur ou attendre que le joueur demande au jeu si il a fait des erreurs</w:t>
+        <w:t>Quel malus entraîne une aide?</w:t>
       </w:r>
     </w:p>
     <w:p>
@@ -498,87 +562,7 @@
         <w:rPr>
           <w:b/>
         </w:rPr>
-        <w:t>Y’</w:t>
-      </w:r>
-      <w:proofErr w:type="spellStart"/>
-      <w:r>
-        <w:rPr>
-          <w:b/>
-        </w:rPr>
-        <w:t>a t</w:t>
-      </w:r>
-      <w:proofErr w:type="spellEnd"/>
-      <w:r>
-        <w:rPr>
-          <w:b/>
-        </w:rPr>
-        <w:t>-il un nombre d’aide max possible?</w:t>
-      </w:r>
-    </w:p>
-    <w:p>
-      <w:pPr>
-        <w:numPr>
-          <w:ilvl w:val="0"/>
-          <w:numId w:val="1"/>
-        </w:numPr>
-        <w:contextualSpacing/>
-        <w:rPr>
-          <w:b/>
-        </w:rPr>
-      </w:pPr>
-      <w:r>
-        <w:rPr>
-          <w:b/>
-        </w:rPr>
-        <w:t>Quel type d’aide p</w:t>
-      </w:r>
-      <w:r>
-        <w:rPr>
-          <w:b/>
-        </w:rPr>
-        <w:t>roposer? (Remplir une ligne/noircir une case/Clique sur une case entraîne la confirmation du jeu/indiquer une ligne à remplir…)</w:t>
-      </w:r>
-    </w:p>
-    <w:p>
-      <w:pPr>
-        <w:numPr>
-          <w:ilvl w:val="0"/>
-          <w:numId w:val="1"/>
-        </w:numPr>
-        <w:contextualSpacing/>
-        <w:rPr>
-          <w:b/>
-        </w:rPr>
-      </w:pPr>
-      <w:r>
-        <w:rPr>
-          <w:b/>
-        </w:rPr>
-        <w:t>Quel malus entraîne une aide?</w:t>
-      </w:r>
-    </w:p>
-    <w:p>
-      <w:pPr>
-        <w:numPr>
-          <w:ilvl w:val="0"/>
-          <w:numId w:val="1"/>
-        </w:numPr>
-        <w:contextualSpacing/>
-        <w:rPr>
-          <w:b/>
-        </w:rPr>
-      </w:pPr>
-      <w:r>
-        <w:rPr>
-          <w:b/>
-        </w:rPr>
-        <w:t>Peut-on utiliser un système d’achat d’aide. Le joueur gagne des points quand il réussit des partie</w:t>
-      </w:r>
-      <w:r>
-        <w:rPr>
-          <w:b/>
-        </w:rPr>
-        <w:t>s lui permettant d’acheter des aides ensuite sur les prochains niveaux</w:t>
+        <w:t>Peut-on utiliser un système d’achat d’aide. Le joueur gagne des points quand il réussit des parties lui permettant d’acheter des aides ensuite sur les prochains niveaux</w:t>
       </w:r>
     </w:p>
     <w:p>
@@ -2134,7 +2118,7 @@
 </file>
 
 <file path=customXml/itemProps1.xml><?xml version="1.0" encoding="utf-8"?>
-<ds:datastoreItem xmlns:ds="http://schemas.openxmlformats.org/officeDocument/2006/customXml" ds:itemID="{C4D8BE35-2E33-5548-823D-7AA347F2F0D8}">
+<ds:datastoreItem xmlns:ds="http://schemas.openxmlformats.org/officeDocument/2006/customXml" ds:itemID="{76C24F31-C141-E34B-BAFD-BC085F107435}">
   <ds:schemaRefs>
     <ds:schemaRef ds:uri="http://schemas.openxmlformats.org/officeDocument/2006/bibliography"/>
   </ds:schemaRefs>

</xml_diff>

<commit_message>
diagram de cas d'utilisation
</commit_message>
<xml_diff>
--- a/Questions/Début projet picross.docx
+++ b/Questions/Début projet picross.docx
@@ -56,6 +56,24 @@
     <w:p>
       <w:pPr>
         <w:numPr>
+          <w:ilvl w:val="1"/>
+          <w:numId w:val="1"/>
+        </w:numPr>
+        <w:contextualSpacing/>
+        <w:rPr>
+          <w:b/>
+        </w:rPr>
+      </w:pPr>
+      <w:r>
+        <w:rPr>
+          <w:b/>
+        </w:rPr>
+        <w:t>Comme on veut</w:t>
+      </w:r>
+    </w:p>
+    <w:p>
+      <w:pPr>
+        <w:numPr>
           <w:ilvl w:val="0"/>
           <w:numId w:val="1"/>
         </w:numPr>
@@ -74,6 +92,42 @@
     <w:p>
       <w:pPr>
         <w:numPr>
+          <w:ilvl w:val="1"/>
+          <w:numId w:val="1"/>
+        </w:numPr>
+        <w:contextualSpacing/>
+        <w:rPr>
+          <w:b/>
+        </w:rPr>
+      </w:pPr>
+      <w:r>
+        <w:rPr>
+          <w:b/>
+        </w:rPr>
+        <w:t>Portable au maximum(min linux et max )</w:t>
+      </w:r>
+    </w:p>
+    <w:p>
+      <w:pPr>
+        <w:numPr>
+          <w:ilvl w:val="1"/>
+          <w:numId w:val="1"/>
+        </w:numPr>
+        <w:contextualSpacing/>
+        <w:rPr>
+          <w:b/>
+        </w:rPr>
+      </w:pPr>
+      <w:r>
+        <w:rPr>
+          <w:b/>
+        </w:rPr>
+        <w:t>Détaillé procédure d’installation</w:t>
+      </w:r>
+    </w:p>
+    <w:p>
+      <w:pPr>
+        <w:numPr>
           <w:ilvl w:val="0"/>
           <w:numId w:val="1"/>
         </w:numPr>
@@ -92,6 +146,24 @@
     <w:p>
       <w:pPr>
         <w:numPr>
+          <w:ilvl w:val="1"/>
+          <w:numId w:val="1"/>
+        </w:numPr>
+        <w:contextualSpacing/>
+        <w:rPr>
+          <w:b/>
+        </w:rPr>
+      </w:pPr>
+      <w:r>
+        <w:rPr>
+          <w:b/>
+        </w:rPr>
+        <w:t>Pas de profil d’utilisateur</w:t>
+      </w:r>
+    </w:p>
+    <w:p>
+      <w:pPr>
+        <w:numPr>
           <w:ilvl w:val="0"/>
           <w:numId w:val="1"/>
         </w:numPr>
@@ -110,6 +182,56 @@
     <w:p>
       <w:pPr>
         <w:numPr>
+          <w:ilvl w:val="1"/>
+          <w:numId w:val="1"/>
+        </w:numPr>
+        <w:contextualSpacing/>
+        <w:rPr>
+          <w:b/>
+        </w:rPr>
+      </w:pPr>
+      <w:r>
+        <w:rPr>
+          <w:b/>
+        </w:rPr>
+        <w:t>Pas de taille par default pas d’</w:t>
+      </w:r>
+      <w:proofErr w:type="spellStart"/>
+      <w:r>
+        <w:rPr>
+          <w:b/>
+        </w:rPr>
+        <w:t>épacer</w:t>
+      </w:r>
+      <w:proofErr w:type="spellEnd"/>
+      <w:r>
+        <w:rPr>
+          <w:b/>
+        </w:rPr>
+        <w:t xml:space="preserve"> un 25x25</w:t>
+      </w:r>
+    </w:p>
+    <w:p>
+      <w:pPr>
+        <w:numPr>
+          <w:ilvl w:val="1"/>
+          <w:numId w:val="1"/>
+        </w:numPr>
+        <w:contextualSpacing/>
+        <w:rPr>
+          <w:b/>
+        </w:rPr>
+      </w:pPr>
+      <w:r>
+        <w:rPr>
+          <w:b/>
+        </w:rPr>
+        <w:t>En dessous des 10x10</w:t>
+      </w:r>
+    </w:p>
+    <w:p>
+      <w:pPr>
+        <w:numPr>
           <w:ilvl w:val="0"/>
           <w:numId w:val="1"/>
         </w:numPr>
@@ -128,6 +250,54 @@
     <w:p>
       <w:pPr>
         <w:numPr>
+          <w:ilvl w:val="1"/>
+          <w:numId w:val="1"/>
+        </w:numPr>
+        <w:contextualSpacing/>
+        <w:rPr>
+          <w:b/>
+        </w:rPr>
+      </w:pPr>
+      <w:r>
+        <w:rPr>
+          <w:b/>
+        </w:rPr>
+        <w:t xml:space="preserve">Notion de difficulté obligatoire </w:t>
+      </w:r>
+    </w:p>
+    <w:p>
+      <w:pPr>
+        <w:numPr>
+          <w:ilvl w:val="1"/>
+          <w:numId w:val="1"/>
+        </w:numPr>
+        <w:contextualSpacing/>
+        <w:rPr>
+          <w:b/>
+        </w:rPr>
+      </w:pPr>
+      <w:r>
+        <w:rPr>
+          <w:b/>
+        </w:rPr>
+        <w:t>Pouvoir classé les grille par niveau de difficulté</w:t>
+      </w:r>
+    </w:p>
+    <w:p>
+      <w:pPr>
+        <w:numPr>
+          <w:ilvl w:val="1"/>
+          <w:numId w:val="1"/>
+        </w:numPr>
+        <w:contextualSpacing/>
+        <w:rPr>
+          <w:b/>
+        </w:rPr>
+      </w:pPr>
+    </w:p>
+    <w:p>
+      <w:pPr>
+        <w:numPr>
           <w:ilvl w:val="0"/>
           <w:numId w:val="1"/>
         </w:numPr>
@@ -146,6 +316,24 @@
     <w:p>
       <w:pPr>
         <w:numPr>
+          <w:ilvl w:val="1"/>
+          <w:numId w:val="1"/>
+        </w:numPr>
+        <w:contextualSpacing/>
+        <w:rPr>
+          <w:b/>
+        </w:rPr>
+      </w:pPr>
+      <w:r>
+        <w:rPr>
+          <w:b/>
+        </w:rPr>
+        <w:t>Local</w:t>
+      </w:r>
+    </w:p>
+    <w:p>
+      <w:pPr>
+        <w:numPr>
           <w:ilvl w:val="0"/>
           <w:numId w:val="1"/>
         </w:numPr>
@@ -164,6 +352,18 @@
     <w:p>
       <w:pPr>
         <w:numPr>
+          <w:ilvl w:val="1"/>
+          <w:numId w:val="1"/>
+        </w:numPr>
+        <w:contextualSpacing/>
+        <w:rPr>
+          <w:b/>
+        </w:rPr>
+      </w:pPr>
+    </w:p>
+    <w:p>
+      <w:pPr>
+        <w:numPr>
           <w:ilvl w:val="0"/>
           <w:numId w:val="1"/>
         </w:numPr>
@@ -190,400 +390,675 @@
         <w:rPr>
           <w:b/>
         </w:rPr>
-        <w:t>-</w:t>
+        <w:t>-il</w:t>
+      </w:r>
+      <w:r>
+        <w:rPr>
+          <w:b/>
+        </w:rPr>
+        <w:t xml:space="preserve"> le droit de créer sa propre grille?</w:t>
+      </w:r>
+    </w:p>
+    <w:p>
+      <w:pPr>
+        <w:numPr>
+          <w:ilvl w:val="1"/>
+          <w:numId w:val="1"/>
+        </w:numPr>
+        <w:contextualSpacing/>
+        <w:rPr>
+          <w:b/>
+        </w:rPr>
+      </w:pPr>
+    </w:p>
+    <w:p>
+      <w:pPr>
+        <w:numPr>
+          <w:ilvl w:val="0"/>
+          <w:numId w:val="1"/>
+        </w:numPr>
+        <w:contextualSpacing/>
+        <w:rPr>
+          <w:b/>
+        </w:rPr>
+      </w:pPr>
+      <w:r>
+        <w:rPr>
+          <w:b/>
+        </w:rPr>
+        <w:t>L’utilisateur doit-il pouvoir sauvegarder sa partie?</w:t>
+      </w:r>
+    </w:p>
+    <w:p>
+      <w:pPr>
+        <w:numPr>
+          <w:ilvl w:val="1"/>
+          <w:numId w:val="1"/>
+        </w:numPr>
+        <w:contextualSpacing/>
+        <w:rPr>
+          <w:b/>
+        </w:rPr>
+      </w:pPr>
+    </w:p>
+    <w:p>
+      <w:pPr>
+        <w:numPr>
+          <w:ilvl w:val="0"/>
+          <w:numId w:val="1"/>
+        </w:numPr>
+        <w:contextualSpacing/>
+        <w:rPr>
+          <w:b/>
+        </w:rPr>
+      </w:pPr>
+      <w:r>
+        <w:rPr>
+          <w:b/>
+        </w:rPr>
+        <w:t xml:space="preserve">Doit-on ajouter un </w:t>
+      </w:r>
+      <w:proofErr w:type="spellStart"/>
+      <w:r>
+        <w:rPr>
+          <w:b/>
+        </w:rPr>
+        <w:t>timer</w:t>
+      </w:r>
+      <w:proofErr w:type="spellEnd"/>
+      <w:r>
+        <w:rPr>
+          <w:b/>
+        </w:rPr>
+        <w:t xml:space="preserve"> ou un chrono ou les deux? un </w:t>
+      </w:r>
+      <w:proofErr w:type="spellStart"/>
+      <w:r>
+        <w:rPr>
+          <w:b/>
+        </w:rPr>
+        <w:t>leaderboard</w:t>
+      </w:r>
+      <w:proofErr w:type="spellEnd"/>
+      <w:r>
+        <w:rPr>
+          <w:b/>
+        </w:rPr>
+        <w:t>? Un système de compétition?</w:t>
+      </w:r>
+    </w:p>
+    <w:p>
+      <w:pPr>
+        <w:numPr>
+          <w:ilvl w:val="1"/>
+          <w:numId w:val="1"/>
+        </w:numPr>
+        <w:contextualSpacing/>
+        <w:rPr>
+          <w:b/>
+        </w:rPr>
+      </w:pPr>
+    </w:p>
+    <w:p>
+      <w:pPr>
+        <w:numPr>
+          <w:ilvl w:val="0"/>
+          <w:numId w:val="1"/>
+        </w:numPr>
+        <w:contextualSpacing/>
+        <w:rPr>
+          <w:b/>
+        </w:rPr>
+      </w:pPr>
+      <w:r>
+        <w:rPr>
+          <w:b/>
+        </w:rPr>
+        <w:t>Doit-on utiliser des modes de jeu (mode entraînement, mode compétition…)</w:t>
+      </w:r>
+    </w:p>
+    <w:p>
+      <w:pPr>
+        <w:numPr>
+          <w:ilvl w:val="1"/>
+          <w:numId w:val="1"/>
+        </w:numPr>
+        <w:contextualSpacing/>
+        <w:rPr>
+          <w:b/>
+        </w:rPr>
+      </w:pPr>
+      <w:r>
+        <w:rPr>
+          <w:b/>
+        </w:rPr>
+        <w:t xml:space="preserve">Oui a détaillé </w:t>
+      </w:r>
+    </w:p>
+    <w:p>
+      <w:pPr>
+        <w:numPr>
+          <w:ilvl w:val="0"/>
+          <w:numId w:val="1"/>
+        </w:numPr>
+        <w:contextualSpacing/>
+        <w:rPr>
+          <w:b/>
+        </w:rPr>
+      </w:pPr>
+      <w:r>
+        <w:rPr>
+          <w:b/>
+        </w:rPr>
+        <w:t>Peut-on affronter un autre joueur en même temps (premier qui finit gagne la partie)</w:t>
+      </w:r>
+    </w:p>
+    <w:p>
+      <w:pPr>
+        <w:numPr>
+          <w:ilvl w:val="1"/>
+          <w:numId w:val="1"/>
+        </w:numPr>
+        <w:contextualSpacing/>
+        <w:rPr>
+          <w:b/>
+        </w:rPr>
+      </w:pPr>
+    </w:p>
+    <w:p>
+      <w:pPr>
+        <w:numPr>
+          <w:ilvl w:val="0"/>
+          <w:numId w:val="1"/>
+        </w:numPr>
+        <w:contextualSpacing/>
+        <w:rPr>
+          <w:b/>
+        </w:rPr>
+      </w:pPr>
+      <w:r>
+        <w:rPr>
+          <w:b/>
+        </w:rPr>
+        <w:t>Quelle donnée</w:t>
+      </w:r>
+      <w:r>
+        <w:rPr>
+          <w:b/>
+        </w:rPr>
+        <w:t>s</w:t>
+      </w:r>
+      <w:r>
+        <w:rPr>
+          <w:b/>
+        </w:rPr>
+        <w:t xml:space="preserve"> doit on connaître sur les joueur</w:t>
+      </w:r>
+      <w:r>
+        <w:rPr>
+          <w:b/>
+        </w:rPr>
+        <w:t>s</w:t>
+      </w:r>
+    </w:p>
+    <w:p>
+      <w:pPr>
+        <w:numPr>
+          <w:ilvl w:val="1"/>
+          <w:numId w:val="1"/>
+        </w:numPr>
+        <w:contextualSpacing/>
+        <w:rPr>
+          <w:b/>
+        </w:rPr>
+      </w:pPr>
+    </w:p>
+    <w:p>
+      <w:pPr>
+        <w:numPr>
+          <w:ilvl w:val="0"/>
+          <w:numId w:val="1"/>
+        </w:numPr>
+        <w:contextualSpacing/>
+        <w:rPr>
+          <w:b/>
+        </w:rPr>
+      </w:pPr>
+    </w:p>
+    <w:p>
+      <w:pPr>
+        <w:rPr>
+          <w:b/>
+        </w:rPr>
+      </w:pPr>
+    </w:p>
+    <w:p>
+      <w:pPr>
+        <w:rPr>
+          <w:b/>
+        </w:rPr>
+      </w:pPr>
+      <w:r>
+        <w:rPr>
+          <w:b/>
+        </w:rPr>
+        <w:t>Aide :</w:t>
+      </w:r>
+    </w:p>
+    <w:p>
+      <w:pPr>
+        <w:numPr>
+          <w:ilvl w:val="0"/>
+          <w:numId w:val="1"/>
+        </w:numPr>
+        <w:contextualSpacing/>
+        <w:rPr>
+          <w:b/>
+        </w:rPr>
+      </w:pPr>
+      <w:r>
+        <w:rPr>
+          <w:b/>
+        </w:rPr>
+        <w:t>Doit-on ajouter un didacticiel? Sous quelle forme?</w:t>
+      </w:r>
+    </w:p>
+    <w:p>
+      <w:pPr>
+        <w:numPr>
+          <w:ilvl w:val="0"/>
+          <w:numId w:val="1"/>
+        </w:numPr>
+        <w:contextualSpacing/>
+        <w:rPr>
+          <w:b/>
+        </w:rPr>
+      </w:pPr>
+      <w:r>
+        <w:rPr>
+          <w:b/>
+        </w:rPr>
+        <w:t>Peut-on</w:t>
+      </w:r>
+      <w:r>
+        <w:rPr>
+          <w:b/>
+        </w:rPr>
+        <w:t xml:space="preserve"> utiliser différentes couleurs pour le </w:t>
+      </w:r>
+      <w:proofErr w:type="spellStart"/>
+      <w:r>
+        <w:rPr>
+          <w:b/>
+        </w:rPr>
+        <w:t>picross</w:t>
+      </w:r>
+      <w:proofErr w:type="spellEnd"/>
+      <w:r>
+        <w:rPr>
+          <w:b/>
+        </w:rPr>
+        <w:t xml:space="preserve"> ou une seule couleur?</w:t>
+      </w:r>
+    </w:p>
+    <w:p>
+      <w:pPr>
+        <w:numPr>
+          <w:ilvl w:val="1"/>
+          <w:numId w:val="1"/>
+        </w:numPr>
+        <w:contextualSpacing/>
+        <w:rPr>
+          <w:b/>
+        </w:rPr>
+      </w:pPr>
+      <w:r>
+        <w:rPr>
+          <w:b/>
+        </w:rPr>
+        <w:t>Noir et blanc</w:t>
+      </w:r>
+    </w:p>
+    <w:p>
+      <w:pPr>
+        <w:numPr>
+          <w:ilvl w:val="0"/>
+          <w:numId w:val="1"/>
+        </w:numPr>
+        <w:contextualSpacing/>
+        <w:rPr>
+          <w:b/>
+        </w:rPr>
+      </w:pPr>
+      <w:r>
+        <w:rPr>
+          <w:b/>
+        </w:rPr>
+        <w:t>Peut-on</w:t>
+      </w:r>
+      <w:r>
+        <w:rPr>
+          <w:b/>
+        </w:rPr>
+        <w:t xml:space="preserve"> barrer les valeurs une fois que les cases sont utilisées?</w:t>
+      </w:r>
+    </w:p>
+    <w:p>
+      <w:pPr>
+        <w:numPr>
+          <w:ilvl w:val="0"/>
+          <w:numId w:val="1"/>
+        </w:numPr>
+        <w:contextualSpacing/>
+        <w:rPr>
+          <w:b/>
+        </w:rPr>
+      </w:pPr>
+      <w:r>
+        <w:rPr>
+          <w:b/>
+        </w:rPr>
+        <w:t>Quelle gestion des erreurs mettre en place? Indiquer au joueur qu’il a fait une erreur ou attendre que le joueur demande au jeu si il a fait des erreurs</w:t>
+      </w:r>
+    </w:p>
+    <w:p>
+      <w:pPr>
+        <w:numPr>
+          <w:ilvl w:val="0"/>
+          <w:numId w:val="1"/>
+        </w:numPr>
+        <w:contextualSpacing/>
+        <w:rPr>
+          <w:b/>
+        </w:rPr>
+      </w:pPr>
+      <w:r>
+        <w:rPr>
+          <w:b/>
+        </w:rPr>
+        <w:t>Y’</w:t>
+      </w:r>
+      <w:proofErr w:type="spellStart"/>
+      <w:r>
+        <w:rPr>
+          <w:b/>
+        </w:rPr>
+        <w:t>a t</w:t>
+      </w:r>
+      <w:proofErr w:type="spellEnd"/>
+      <w:r>
+        <w:rPr>
+          <w:b/>
+        </w:rPr>
+        <w:t>-il</w:t>
+      </w:r>
+      <w:r>
+        <w:rPr>
+          <w:b/>
+        </w:rPr>
+        <w:t xml:space="preserve"> un nombre d’aide max possible?</w:t>
+      </w:r>
+    </w:p>
+    <w:p>
+      <w:pPr>
+        <w:numPr>
+          <w:ilvl w:val="0"/>
+          <w:numId w:val="1"/>
+        </w:numPr>
+        <w:contextualSpacing/>
+        <w:rPr>
+          <w:b/>
+        </w:rPr>
+      </w:pPr>
+      <w:r>
+        <w:rPr>
+          <w:b/>
+        </w:rPr>
+        <w:lastRenderedPageBreak/>
+        <w:t>Quel type d’aide proposer? (Remplir une ligne/noircir une case/Clique sur une case entraîne la confirmation du jeu/indiquer une ligne à remplir…)</w:t>
+      </w:r>
+    </w:p>
+    <w:p>
+      <w:pPr>
+        <w:numPr>
+          <w:ilvl w:val="0"/>
+          <w:numId w:val="1"/>
+        </w:numPr>
+        <w:contextualSpacing/>
+        <w:rPr>
+          <w:b/>
+        </w:rPr>
+      </w:pPr>
+      <w:r>
+        <w:rPr>
+          <w:b/>
+        </w:rPr>
+        <w:t>Quel malus entraîne une aide?</w:t>
+      </w:r>
+    </w:p>
+    <w:p>
+      <w:pPr>
+        <w:numPr>
+          <w:ilvl w:val="0"/>
+          <w:numId w:val="1"/>
+        </w:numPr>
+        <w:contextualSpacing/>
+        <w:rPr>
+          <w:b/>
+        </w:rPr>
+      </w:pPr>
+      <w:r>
+        <w:rPr>
+          <w:b/>
+        </w:rPr>
+        <w:t>Peut-on utiliser un système d’achat d’aide. Le joueur gagne des points quand il réussit des parties lui permettant d’acheter des aides ensuite sur les prochains niveaux</w:t>
+      </w:r>
+    </w:p>
+    <w:p>
+      <w:pPr>
+        <w:rPr>
+          <w:b/>
+        </w:rPr>
+      </w:pPr>
+    </w:p>
+    <w:p/>
+    <w:p/>
+    <w:p/>
+    <w:p>
+      <w:r>
+        <w:t xml:space="preserve">Couleur de case </w:t>
+      </w:r>
+    </w:p>
+    <w:p>
+      <w:r>
+        <w:tab/>
+        <w:t xml:space="preserve">Noir rempli </w:t>
+      </w:r>
+    </w:p>
+    <w:p>
+      <w:r>
+        <w:tab/>
+        <w:t>Croix vide</w:t>
+      </w:r>
+    </w:p>
+    <w:p>
+      <w:r>
+        <w:tab/>
+      </w:r>
+      <w:r>
+        <w:t xml:space="preserve">Blanche </w:t>
+      </w:r>
+      <w:proofErr w:type="spellStart"/>
+      <w:r>
+        <w:t>inconu</w:t>
+      </w:r>
+      <w:proofErr w:type="spellEnd"/>
+    </w:p>
+    <w:p>
+      <w:r>
+        <w:tab/>
+      </w:r>
+      <w:proofErr w:type="spellStart"/>
+      <w:r>
+        <w:t>CouleurIdefinie</w:t>
+      </w:r>
+      <w:proofErr w:type="spellEnd"/>
+      <w:r>
+        <w:t xml:space="preserve"> </w:t>
+      </w:r>
+      <w:proofErr w:type="spellStart"/>
+      <w:r>
+        <w:t>hypothese</w:t>
+      </w:r>
+      <w:proofErr w:type="spellEnd"/>
+    </w:p>
+    <w:p/>
+    <w:p>
+      <w:proofErr w:type="spellStart"/>
+      <w:r>
+        <w:t>Timer</w:t>
+      </w:r>
+      <w:proofErr w:type="spellEnd"/>
+      <w:r>
+        <w:t xml:space="preserve"> dans le sens montant</w:t>
+      </w:r>
+    </w:p>
+    <w:p/>
+    <w:p>
+      <w:r>
+        <w:t xml:space="preserve">Aide compte que sur la partie en cour </w:t>
+      </w:r>
+      <w:proofErr w:type="spellStart"/>
+      <w:r>
+        <w:t>penalise</w:t>
+      </w:r>
+      <w:proofErr w:type="spellEnd"/>
+      <w:r>
+        <w:t xml:space="preserve"> le </w:t>
+      </w:r>
+      <w:proofErr w:type="spellStart"/>
+      <w:r>
+        <w:t>scoor</w:t>
+      </w:r>
+      <w:proofErr w:type="spellEnd"/>
+      <w:r>
+        <w:t xml:space="preserve"> de la grille en cour.</w:t>
+      </w:r>
+    </w:p>
+    <w:p/>
+    <w:p>
+      <w:r>
+        <w:t xml:space="preserve">Mode </w:t>
+      </w:r>
+      <w:proofErr w:type="spellStart"/>
+      <w:r>
+        <w:t>competition</w:t>
+      </w:r>
+      <w:proofErr w:type="spellEnd"/>
+      <w:r>
+        <w:t xml:space="preserve"> progressif avec palier</w:t>
+      </w:r>
+    </w:p>
+    <w:p/>
+    <w:p>
+      <w:pPr>
+        <w:rPr>
+          <w:b/>
+        </w:rPr>
+      </w:pPr>
+      <w:r>
+        <w:rPr>
+          <w:b/>
+        </w:rPr>
+        <w:t xml:space="preserve">Grille a solution unique </w:t>
+      </w:r>
+    </w:p>
+    <w:p/>
+    <w:p>
+      <w:r>
+        <w:t>Pas de mode création</w:t>
+      </w:r>
+    </w:p>
+    <w:p/>
+    <w:p>
+      <w:r>
+        <w:t>Base de donné avec grille pas de génération de grille a partie d’image</w:t>
+      </w:r>
+    </w:p>
+    <w:p/>
+    <w:p/>
+    <w:p>
+      <w:r>
+        <w:t>Possibilité de sauvegarde dans tous les cas automatiquement</w:t>
+      </w:r>
+    </w:p>
+    <w:p>
+      <w:r>
+        <w:t>Pas de boutons sauvegarde</w:t>
+      </w:r>
+    </w:p>
+    <w:p/>
+    <w:p>
+      <w:r>
+        <w:t xml:space="preserve">Possibilité de mode aventure grille en un </w:t>
+      </w:r>
+      <w:proofErr w:type="spellStart"/>
+      <w:r>
+        <w:t>serteint</w:t>
+      </w:r>
+      <w:proofErr w:type="spellEnd"/>
+      <w:r>
+        <w:t xml:space="preserve"> temps sans aide pour pouvoir passer </w:t>
+      </w:r>
+      <w:proofErr w:type="spellStart"/>
+      <w:r>
+        <w:t>a</w:t>
+      </w:r>
+      <w:proofErr w:type="spellEnd"/>
+      <w:r>
+        <w:t xml:space="preserve"> l’étape d ‘</w:t>
+      </w:r>
+      <w:proofErr w:type="spellStart"/>
+      <w:r>
+        <w:t>apres</w:t>
+      </w:r>
+      <w:proofErr w:type="spellEnd"/>
+      <w:r>
+        <w:t xml:space="preserve"> </w:t>
+      </w:r>
+    </w:p>
+    <w:p>
+      <w:r>
+        <w:t xml:space="preserve">Avec un objectif final </w:t>
+      </w:r>
+    </w:p>
+    <w:p>
+      <w:r>
+        <w:t xml:space="preserve">Système d’étoile sur les grille </w:t>
+      </w:r>
+    </w:p>
+    <w:p/>
+    <w:p>
+      <w:r>
+        <w:t xml:space="preserve">5 </w:t>
+      </w:r>
+      <w:proofErr w:type="spellStart"/>
+      <w:r>
+        <w:t>grile</w:t>
+      </w:r>
+      <w:proofErr w:type="spellEnd"/>
+      <w:r>
+        <w:t xml:space="preserve"> par niveau avec 4 grille générale plus une grille de bosse</w:t>
       </w:r>
       <w:bookmarkStart w:id="0" w:name="_GoBack"/>
       <w:bookmarkEnd w:id="0"/>
-      <w:r>
-        <w:rPr>
-          <w:b/>
-        </w:rPr>
-        <w:t>il</w:t>
-      </w:r>
-      <w:r>
-        <w:rPr>
-          <w:b/>
-        </w:rPr>
-        <w:t xml:space="preserve"> le droit de créer sa propre grille?</w:t>
-      </w:r>
-    </w:p>
-    <w:p>
-      <w:pPr>
-        <w:numPr>
-          <w:ilvl w:val="0"/>
-          <w:numId w:val="1"/>
-        </w:numPr>
-        <w:contextualSpacing/>
-        <w:rPr>
-          <w:b/>
-        </w:rPr>
-      </w:pPr>
-      <w:r>
-        <w:rPr>
-          <w:b/>
-        </w:rPr>
-        <w:t>L’utilisateur doit-il pouvoir sauvegarder sa partie?</w:t>
-      </w:r>
-    </w:p>
-    <w:p>
-      <w:pPr>
-        <w:numPr>
-          <w:ilvl w:val="0"/>
-          <w:numId w:val="1"/>
-        </w:numPr>
-        <w:contextualSpacing/>
-        <w:rPr>
-          <w:b/>
-        </w:rPr>
-      </w:pPr>
-      <w:r>
-        <w:rPr>
-          <w:b/>
-        </w:rPr>
-        <w:t xml:space="preserve">Doit-on ajouter un </w:t>
-      </w:r>
-      <w:proofErr w:type="spellStart"/>
-      <w:r>
-        <w:rPr>
-          <w:b/>
-        </w:rPr>
-        <w:t>timer</w:t>
-      </w:r>
-      <w:proofErr w:type="spellEnd"/>
-      <w:r>
-        <w:rPr>
-          <w:b/>
-        </w:rPr>
-        <w:t xml:space="preserve"> ou un chrono ou les deux? un </w:t>
-      </w:r>
-      <w:proofErr w:type="spellStart"/>
-      <w:r>
-        <w:rPr>
-          <w:b/>
-        </w:rPr>
-        <w:t>leaderboard</w:t>
-      </w:r>
-      <w:proofErr w:type="spellEnd"/>
-      <w:r>
-        <w:rPr>
-          <w:b/>
-        </w:rPr>
-        <w:t>? Un système de compétition?</w:t>
-      </w:r>
-    </w:p>
-    <w:p>
-      <w:pPr>
-        <w:numPr>
-          <w:ilvl w:val="0"/>
-          <w:numId w:val="1"/>
-        </w:numPr>
-        <w:contextualSpacing/>
-        <w:rPr>
-          <w:b/>
-        </w:rPr>
-      </w:pPr>
-      <w:r>
-        <w:rPr>
-          <w:b/>
-        </w:rPr>
-        <w:t>Doit-on utiliser des modes de jeu (mode entraînement, mode compétition…)</w:t>
-      </w:r>
-    </w:p>
-    <w:p>
-      <w:pPr>
-        <w:numPr>
-          <w:ilvl w:val="0"/>
-          <w:numId w:val="1"/>
-        </w:numPr>
-        <w:contextualSpacing/>
-        <w:rPr>
-          <w:b/>
-        </w:rPr>
-      </w:pPr>
-      <w:r>
-        <w:rPr>
-          <w:b/>
-        </w:rPr>
-        <w:t>Peut-on affronter un autre joueur en même temps (premier qui finit gagne la partie)</w:t>
-      </w:r>
-    </w:p>
-    <w:p>
-      <w:pPr>
-        <w:numPr>
-          <w:ilvl w:val="0"/>
-          <w:numId w:val="1"/>
-        </w:numPr>
-        <w:contextualSpacing/>
-        <w:rPr>
-          <w:b/>
-        </w:rPr>
-      </w:pPr>
-      <w:r>
-        <w:rPr>
-          <w:b/>
-        </w:rPr>
-        <w:t>Quelle donnée</w:t>
-      </w:r>
-      <w:r>
-        <w:rPr>
-          <w:b/>
-        </w:rPr>
-        <w:t>s</w:t>
-      </w:r>
-      <w:r>
-        <w:rPr>
-          <w:b/>
-        </w:rPr>
-        <w:t xml:space="preserve"> doit on connaître sur les joueur</w:t>
-      </w:r>
-      <w:r>
-        <w:rPr>
-          <w:b/>
-        </w:rPr>
-        <w:t>s</w:t>
-      </w:r>
-    </w:p>
-    <w:p>
-      <w:pPr>
-        <w:numPr>
-          <w:ilvl w:val="0"/>
-          <w:numId w:val="1"/>
-        </w:numPr>
-        <w:contextualSpacing/>
-        <w:rPr>
-          <w:b/>
-        </w:rPr>
-      </w:pPr>
-    </w:p>
-    <w:p>
-      <w:pPr>
-        <w:rPr>
-          <w:b/>
-        </w:rPr>
-      </w:pPr>
-    </w:p>
-    <w:p>
-      <w:pPr>
-        <w:rPr>
-          <w:b/>
-        </w:rPr>
-      </w:pPr>
-      <w:r>
-        <w:rPr>
-          <w:b/>
-        </w:rPr>
-        <w:t>Aide :</w:t>
-      </w:r>
-    </w:p>
-    <w:p>
-      <w:pPr>
-        <w:numPr>
-          <w:ilvl w:val="0"/>
-          <w:numId w:val="1"/>
-        </w:numPr>
-        <w:contextualSpacing/>
-        <w:rPr>
-          <w:b/>
-        </w:rPr>
-      </w:pPr>
-      <w:r>
-        <w:rPr>
-          <w:b/>
-        </w:rPr>
-        <w:t>Doit-on ajouter un didacticiel? Sous quelle forme?</w:t>
-      </w:r>
-    </w:p>
-    <w:p>
-      <w:pPr>
-        <w:numPr>
-          <w:ilvl w:val="0"/>
-          <w:numId w:val="1"/>
-        </w:numPr>
-        <w:contextualSpacing/>
-        <w:rPr>
-          <w:b/>
-        </w:rPr>
-      </w:pPr>
-      <w:r>
-        <w:rPr>
-          <w:b/>
-        </w:rPr>
-        <w:t>Peut-on</w:t>
-      </w:r>
-      <w:r>
-        <w:rPr>
-          <w:b/>
-        </w:rPr>
-        <w:t xml:space="preserve"> utiliser différentes couleurs pour le </w:t>
-      </w:r>
-      <w:proofErr w:type="spellStart"/>
-      <w:r>
-        <w:rPr>
-          <w:b/>
-        </w:rPr>
-        <w:t>picross</w:t>
-      </w:r>
-      <w:proofErr w:type="spellEnd"/>
-      <w:r>
-        <w:rPr>
-          <w:b/>
-        </w:rPr>
-        <w:t xml:space="preserve"> ou une seule couleur?</w:t>
-      </w:r>
-    </w:p>
-    <w:p>
-      <w:pPr>
-        <w:numPr>
-          <w:ilvl w:val="0"/>
-          <w:numId w:val="1"/>
-        </w:numPr>
-        <w:contextualSpacing/>
-        <w:rPr>
-          <w:b/>
-        </w:rPr>
-      </w:pPr>
-      <w:r>
-        <w:rPr>
-          <w:b/>
-        </w:rPr>
-        <w:t>Peut-on</w:t>
-      </w:r>
-      <w:r>
-        <w:rPr>
-          <w:b/>
-        </w:rPr>
-        <w:t xml:space="preserve"> barrer les valeurs une fois que les cases sont utilisées?</w:t>
-      </w:r>
-    </w:p>
-    <w:p>
-      <w:pPr>
-        <w:numPr>
-          <w:ilvl w:val="0"/>
-          <w:numId w:val="1"/>
-        </w:numPr>
-        <w:contextualSpacing/>
-        <w:rPr>
-          <w:b/>
-        </w:rPr>
-      </w:pPr>
-      <w:r>
-        <w:rPr>
-          <w:b/>
-        </w:rPr>
-        <w:t>Quelle gestion des erreurs mettre en place? Indiquer au joueur qu’il a fait une erreur ou attendre que le joueur demande au jeu si il a fait des erreurs</w:t>
-      </w:r>
-    </w:p>
-    <w:p>
-      <w:pPr>
-        <w:numPr>
-          <w:ilvl w:val="0"/>
-          <w:numId w:val="1"/>
-        </w:numPr>
-        <w:contextualSpacing/>
-        <w:rPr>
-          <w:b/>
-        </w:rPr>
-      </w:pPr>
-      <w:r>
-        <w:rPr>
-          <w:b/>
-        </w:rPr>
-        <w:t>Y’</w:t>
-      </w:r>
-      <w:proofErr w:type="spellStart"/>
-      <w:r>
-        <w:rPr>
-          <w:b/>
-        </w:rPr>
-        <w:t>a t</w:t>
-      </w:r>
-      <w:proofErr w:type="spellEnd"/>
-      <w:r>
-        <w:rPr>
-          <w:b/>
-        </w:rPr>
-        <w:t>-il</w:t>
-      </w:r>
-      <w:r>
-        <w:rPr>
-          <w:b/>
-        </w:rPr>
-        <w:t xml:space="preserve"> un nombre d’aide max possible?</w:t>
-      </w:r>
-    </w:p>
-    <w:p>
-      <w:pPr>
-        <w:numPr>
-          <w:ilvl w:val="0"/>
-          <w:numId w:val="1"/>
-        </w:numPr>
-        <w:contextualSpacing/>
-        <w:rPr>
-          <w:b/>
-        </w:rPr>
-      </w:pPr>
-      <w:r>
-        <w:rPr>
-          <w:b/>
-        </w:rPr>
-        <w:t>Quel type d’aide proposer? (Remplir une ligne/noircir une case/Clique sur une case entraîne la confirmation du jeu/indiquer une ligne à remplir…)</w:t>
-      </w:r>
-    </w:p>
-    <w:p>
-      <w:pPr>
-        <w:numPr>
-          <w:ilvl w:val="0"/>
-          <w:numId w:val="1"/>
-        </w:numPr>
-        <w:contextualSpacing/>
-        <w:rPr>
-          <w:b/>
-        </w:rPr>
-      </w:pPr>
-      <w:r>
-        <w:rPr>
-          <w:b/>
-        </w:rPr>
-        <w:t>Quel malus entraîne une aide?</w:t>
-      </w:r>
-    </w:p>
-    <w:p>
-      <w:pPr>
-        <w:numPr>
-          <w:ilvl w:val="0"/>
-          <w:numId w:val="1"/>
-        </w:numPr>
-        <w:contextualSpacing/>
-        <w:rPr>
-          <w:b/>
-        </w:rPr>
-      </w:pPr>
-      <w:r>
-        <w:rPr>
-          <w:b/>
-        </w:rPr>
-        <w:t>Peut-on utiliser un système d’achat d’aide. Le joueur gagne des points quand il réussit des parties lui permettant d’acheter des aides ensuite sur les prochains niveaux</w:t>
-      </w:r>
-    </w:p>
-    <w:p>
-      <w:pPr>
-        <w:rPr>
-          <w:b/>
-        </w:rPr>
-      </w:pPr>
-    </w:p>
-    <w:p/>
-    <w:p/>
-    <w:p/>
-    <w:p/>
-    <w:p/>
-    <w:p/>
-    <w:p/>
-    <w:p/>
-    <w:p/>
-    <w:p/>
-    <w:p/>
-    <w:p/>
+    </w:p>
+    <w:p/>
+    <w:p>
+      <w:r>
+        <w:t>Avec boss ?</w:t>
+      </w:r>
+    </w:p>
     <w:p>
       <w:pPr>
         <w:jc w:val="center"/>
@@ -759,6 +1234,7 @@
         <w:rPr>
           <w:b/>
         </w:rPr>
+        <w:lastRenderedPageBreak/>
         <w:t>Base de données : Steven Dylan</w:t>
       </w:r>
     </w:p>
@@ -2118,7 +2594,7 @@
 </file>
 
 <file path=customXml/itemProps1.xml><?xml version="1.0" encoding="utf-8"?>
-<ds:datastoreItem xmlns:ds="http://schemas.openxmlformats.org/officeDocument/2006/customXml" ds:itemID="{76C24F31-C141-E34B-BAFD-BC085F107435}">
+<ds:datastoreItem xmlns:ds="http://schemas.openxmlformats.org/officeDocument/2006/customXml" ds:itemID="{1287E8EA-74BA-3E47-9495-6DF77BAE6016}">
   <ds:schemaRefs>
     <ds:schemaRef ds:uri="http://schemas.openxmlformats.org/officeDocument/2006/bibliography"/>
   </ds:schemaRefs>

</xml_diff>